<commit_message>
packet transfer resmiyle tamam oluyoruz
</commit_message>
<xml_diff>
--- a/paper2New.docx
+++ b/paper2New.docx
@@ -338,15 +338,7 @@
         <w:pStyle w:val="IEEEParagraph"/>
       </w:pPr>
       <w:r>
-        <w:t xml:space="preserve">The rest of the paper is organized as follows: First we give a brief overview for SSPayWMN and suggested network topology in Section 2. In Section 3 we explain the system protocols. Simulation environment is explained in Section 4 </w:t>
-      </w:r>
-      <w:proofErr w:type="gramStart"/>
-      <w:r>
-        <w:t>and</w:t>
-      </w:r>
-      <w:proofErr w:type="gramEnd"/>
-      <w:r>
-        <w:t xml:space="preserve"> unit test results are presented in Section 5. </w:t>
+        <w:t xml:space="preserve">The rest of the paper is organized as follows: First we give a brief overview for SSPayWMN and suggested network topology in Section 2. In Section 3 we explain the system protocols. Simulation environment is explained in Section 4 and unit test results are presented in Section 5. </w:t>
       </w:r>
       <w:r>
         <w:t>We give brief explanation for user modelling and mobility</w:t>
@@ -2824,21 +2816,7 @@
         <w:rPr>
           <w:szCs w:val="20"/>
         </w:rPr>
-        <w:t>. HashT</w:t>
-      </w:r>
-      <w:proofErr w:type="spellStart"/>
-      <w:r>
-        <w:rPr>
-          <w:szCs w:val="20"/>
-        </w:rPr>
-        <w:t>oken</w:t>
-      </w:r>
-      <w:proofErr w:type="spellEnd"/>
-      <w:r>
-        <w:rPr>
-          <w:szCs w:val="20"/>
-        </w:rPr>
-        <w:t xml:space="preserve"> variable </w:t>
+        <w:t xml:space="preserve">. HashToken variable </w:t>
       </w:r>
       <w:proofErr w:type="gramStart"/>
       <w:r>
@@ -3061,25 +3039,7 @@
           <w:rPr>
             <w:rFonts w:ascii="Cambria Math" w:hAnsi="Cambria Math"/>
           </w:rPr>
-          <m:t xml:space="preserve">Request = </m:t>
-        </m:r>
-        <m:r>
-          <w:rPr>
-            <w:rFonts w:ascii="Cambria Math" w:hAnsi="Cambria Math"/>
-          </w:rPr>
-          <m:t>Disconnection</m:t>
-        </m:r>
-        <m:r>
-          <w:rPr>
-            <w:rFonts w:ascii="Cambria Math" w:hAnsi="Cambria Math"/>
-          </w:rPr>
-          <m:t xml:space="preserve"> Request</m:t>
-        </m:r>
-        <m:r>
-          <w:rPr>
-            <w:rFonts w:ascii="Cambria Math" w:hAnsi="Cambria Math"/>
-          </w:rPr>
-          <m:t xml:space="preserve"> (DR)</m:t>
+          <m:t>Request = Disconnection Request (DR)</m:t>
         </m:r>
       </m:oMath>
       <w:r>
@@ -3120,15 +3080,7 @@
         </m:r>
       </m:oMath>
       <w:r>
-        <w:t xml:space="preserve"> and send it to the TTP for signature. The overall pr</w:t>
-      </w:r>
-      <w:proofErr w:type="spellStart"/>
-      <w:r>
-        <w:t>ocess</w:t>
-      </w:r>
-      <w:proofErr w:type="spellEnd"/>
-      <w:r>
-        <w:t xml:space="preserve"> is called Change Alias protocol. In this protocol the optional the packet request step is executed unlike the other protocols. Every active client forms up a Change Alias Request (CAR). In the case of Change Alias </w:t>
+        <w:t xml:space="preserve"> and send it to the TTP for signature. The overall process is called Change Alias protocol. In this protocol the optional the packet request step is executed unlike the other protocols. Every active client forms up a Change Alias Request (CAR). In the case of Change Alias </w:t>
       </w:r>
       <w:proofErr w:type="gramStart"/>
       <w:r>
@@ -3201,7 +3153,7 @@
                     <a:blip r:embed="rId14">
                       <a:extLst>
                         <a:ext uri="{28A0092B-C50C-407E-A947-70E740481C1C}">
-                          <a14:useLocalDpi xmlns:a14="http://schemas.microsoft.com/office/drawing/2010/main" xmlns:wps="http://schemas.microsoft.com/office/word/2010/wordprocessingShape" xmlns:wpi="http://schemas.microsoft.com/office/word/2010/wordprocessingInk" xmlns:wpg="http://schemas.microsoft.com/office/word/2010/wordprocessingGroup" xmlns:w14="http://schemas.microsoft.com/office/word/2010/wordml" xmlns:w="http://schemas.openxmlformats.org/wordprocessingml/2006/main" xmlns:w10="urn:schemas-microsoft-com:office:word" xmlns:wp14="http://schemas.microsoft.com/office/word/2010/wordprocessingDrawing" xmlns:v="urn:schemas-microsoft-com:vml" xmlns:o="urn:schemas-microsoft-com:office:office" xmlns:mv="urn:schemas-microsoft-com:mac:vml" xmlns:mc="http://schemas.openxmlformats.org/markup-compatibility/2006" xmlns:mo="http://schemas.microsoft.com/office/mac/office/2008/main" xmlns:wpc="http://schemas.microsoft.com/office/word/2010/wordprocessingCanvas" xmlns="" val="0"/>
+                          <a14:useLocalDpi xmlns="" xmlns:wpc="http://schemas.microsoft.com/office/word/2010/wordprocessingCanvas" xmlns:mo="http://schemas.microsoft.com/office/mac/office/2008/main" xmlns:mc="http://schemas.openxmlformats.org/markup-compatibility/2006" xmlns:mv="urn:schemas-microsoft-com:mac:vml" xmlns:o="urn:schemas-microsoft-com:office:office" xmlns:v="urn:schemas-microsoft-com:vml" xmlns:wp14="http://schemas.microsoft.com/office/word/2010/wordprocessingDrawing" xmlns:w10="urn:schemas-microsoft-com:office:word" xmlns:w="http://schemas.openxmlformats.org/wordprocessingml/2006/main" xmlns:w14="http://schemas.microsoft.com/office/word/2010/wordml" xmlns:wpg="http://schemas.microsoft.com/office/word/2010/wordprocessingGroup" xmlns:wpi="http://schemas.microsoft.com/office/word/2010/wordprocessingInk" xmlns:wps="http://schemas.microsoft.com/office/word/2010/wordprocessingShape" xmlns:a14="http://schemas.microsoft.com/office/drawing/2010/main" val="0"/>
                         </a:ext>
                       </a:extLst>
                     </a:blip>
@@ -3368,7 +3320,7 @@
                     <a:blip r:embed="rId15">
                       <a:extLst>
                         <a:ext uri="{28A0092B-C50C-407E-A947-70E740481C1C}">
-                          <a14:useLocalDpi xmlns:a14="http://schemas.microsoft.com/office/drawing/2010/main" xmlns:wps="http://schemas.microsoft.com/office/word/2010/wordprocessingShape" xmlns:wpi="http://schemas.microsoft.com/office/word/2010/wordprocessingInk" xmlns:wpg="http://schemas.microsoft.com/office/word/2010/wordprocessingGroup" xmlns:w14="http://schemas.microsoft.com/office/word/2010/wordml" xmlns:w="http://schemas.openxmlformats.org/wordprocessingml/2006/main" xmlns:w10="urn:schemas-microsoft-com:office:word" xmlns:wp14="http://schemas.microsoft.com/office/word/2010/wordprocessingDrawing" xmlns:v="urn:schemas-microsoft-com:vml" xmlns:o="urn:schemas-microsoft-com:office:office" xmlns:mv="urn:schemas-microsoft-com:mac:vml" xmlns:mc="http://schemas.openxmlformats.org/markup-compatibility/2006" xmlns:mo="http://schemas.microsoft.com/office/mac/office/2008/main" xmlns:wpc="http://schemas.microsoft.com/office/word/2010/wordprocessingCanvas" xmlns="" val="0"/>
+                          <a14:useLocalDpi xmlns="" xmlns:wpc="http://schemas.microsoft.com/office/word/2010/wordprocessingCanvas" xmlns:mo="http://schemas.microsoft.com/office/mac/office/2008/main" xmlns:mc="http://schemas.openxmlformats.org/markup-compatibility/2006" xmlns:mv="urn:schemas-microsoft-com:mac:vml" xmlns:o="urn:schemas-microsoft-com:office:office" xmlns:v="urn:schemas-microsoft-com:vml" xmlns:wp14="http://schemas.microsoft.com/office/word/2010/wordprocessingDrawing" xmlns:w10="urn:schemas-microsoft-com:office:word" xmlns:w="http://schemas.openxmlformats.org/wordprocessingml/2006/main" xmlns:w14="http://schemas.microsoft.com/office/word/2010/wordml" xmlns:wpg="http://schemas.microsoft.com/office/word/2010/wordprocessingGroup" xmlns:wpi="http://schemas.microsoft.com/office/word/2010/wordprocessingInk" xmlns:wps="http://schemas.microsoft.com/office/word/2010/wordprocessingShape" xmlns:a14="http://schemas.microsoft.com/office/drawing/2010/main" val="0"/>
                         </a:ext>
                       </a:extLst>
                     </a:blip>
@@ -3774,7 +3726,7 @@
                     <a:blip r:embed="rId17">
                       <a:extLst>
                         <a:ext uri="{28A0092B-C50C-407E-A947-70E740481C1C}">
-                          <a14:useLocalDpi xmlns:a14="http://schemas.microsoft.com/office/drawing/2010/main" xmlns:wps="http://schemas.microsoft.com/office/word/2010/wordprocessingShape" xmlns:wpi="http://schemas.microsoft.com/office/word/2010/wordprocessingInk" xmlns:wpg="http://schemas.microsoft.com/office/word/2010/wordprocessingGroup" xmlns:w14="http://schemas.microsoft.com/office/word/2010/wordml" xmlns:w="http://schemas.openxmlformats.org/wordprocessingml/2006/main" xmlns:w10="urn:schemas-microsoft-com:office:word" xmlns:wp14="http://schemas.microsoft.com/office/word/2010/wordprocessingDrawing" xmlns:v="urn:schemas-microsoft-com:vml" xmlns:o="urn:schemas-microsoft-com:office:office" xmlns:mv="urn:schemas-microsoft-com:mac:vml" xmlns:mc="http://schemas.openxmlformats.org/markup-compatibility/2006" xmlns:mo="http://schemas.microsoft.com/office/mac/office/2008/main" xmlns:wpc="http://schemas.microsoft.com/office/word/2010/wordprocessingCanvas" xmlns="" val="0"/>
+                          <a14:useLocalDpi xmlns="" xmlns:wpc="http://schemas.microsoft.com/office/word/2010/wordprocessingCanvas" xmlns:mo="http://schemas.microsoft.com/office/mac/office/2008/main" xmlns:mc="http://schemas.openxmlformats.org/markup-compatibility/2006" xmlns:mv="urn:schemas-microsoft-com:mac:vml" xmlns:o="urn:schemas-microsoft-com:office:office" xmlns:v="urn:schemas-microsoft-com:vml" xmlns:wp14="http://schemas.microsoft.com/office/word/2010/wordprocessingDrawing" xmlns:w10="urn:schemas-microsoft-com:office:word" xmlns:w="http://schemas.openxmlformats.org/wordprocessingml/2006/main" xmlns:w14="http://schemas.microsoft.com/office/word/2010/wordml" xmlns:wpg="http://schemas.microsoft.com/office/word/2010/wordprocessingGroup" xmlns:wpi="http://schemas.microsoft.com/office/word/2010/wordprocessingInk" xmlns:wps="http://schemas.microsoft.com/office/word/2010/wordprocessingShape" xmlns:a14="http://schemas.microsoft.com/office/drawing/2010/main" val="0"/>
                         </a:ext>
                       </a:extLst>
                     </a:blip>
@@ -3994,7 +3946,7 @@
                     <a:blip r:embed="rId18">
                       <a:extLst>
                         <a:ext uri="{28A0092B-C50C-407E-A947-70E740481C1C}">
-                          <a14:useLocalDpi xmlns:a14="http://schemas.microsoft.com/office/drawing/2010/main" xmlns:wps="http://schemas.microsoft.com/office/word/2010/wordprocessingShape" xmlns:wpi="http://schemas.microsoft.com/office/word/2010/wordprocessingInk" xmlns:wpg="http://schemas.microsoft.com/office/word/2010/wordprocessingGroup" xmlns:w14="http://schemas.microsoft.com/office/word/2010/wordml" xmlns:w="http://schemas.openxmlformats.org/wordprocessingml/2006/main" xmlns:w10="urn:schemas-microsoft-com:office:word" xmlns:wp14="http://schemas.microsoft.com/office/word/2010/wordprocessingDrawing" xmlns:v="urn:schemas-microsoft-com:vml" xmlns:o="urn:schemas-microsoft-com:office:office" xmlns:mv="urn:schemas-microsoft-com:mac:vml" xmlns:mc="http://schemas.openxmlformats.org/markup-compatibility/2006" xmlns:mo="http://schemas.microsoft.com/office/mac/office/2008/main" xmlns:wpc="http://schemas.microsoft.com/office/word/2010/wordprocessingCanvas" xmlns="" val="0"/>
+                          <a14:useLocalDpi xmlns="" xmlns:wpc="http://schemas.microsoft.com/office/word/2010/wordprocessingCanvas" xmlns:mo="http://schemas.microsoft.com/office/mac/office/2008/main" xmlns:mc="http://schemas.openxmlformats.org/markup-compatibility/2006" xmlns:mv="urn:schemas-microsoft-com:mac:vml" xmlns:o="urn:schemas-microsoft-com:office:office" xmlns:v="urn:schemas-microsoft-com:vml" xmlns:wp14="http://schemas.microsoft.com/office/word/2010/wordprocessingDrawing" xmlns:w10="urn:schemas-microsoft-com:office:word" xmlns:w="http://schemas.openxmlformats.org/wordprocessingml/2006/main" xmlns:w14="http://schemas.microsoft.com/office/word/2010/wordml" xmlns:wpg="http://schemas.microsoft.com/office/word/2010/wordprocessingGroup" xmlns:wpi="http://schemas.microsoft.com/office/word/2010/wordprocessingInk" xmlns:wps="http://schemas.microsoft.com/office/word/2010/wordprocessingShape" xmlns:a14="http://schemas.microsoft.com/office/drawing/2010/main" val="0"/>
                         </a:ext>
                       </a:extLst>
                     </a:blip>
@@ -6532,11 +6484,6 @@
     </w:p>
     <w:p>
       <w:pPr>
-        <w:pStyle w:val="IEEEParagraph"/>
-      </w:pPr>
-    </w:p>
-    <w:p>
-      <w:pPr>
         <w:pStyle w:val="IEEEHeading2"/>
         <w:numPr>
           <w:ilvl w:val="1"/>
@@ -6596,7 +6543,6 @@
           <w:noProof/>
           <w:lang w:val="tr-TR" w:eastAsia="tr-TR"/>
         </w:rPr>
-        <w:lastRenderedPageBreak/>
         <w:drawing>
           <wp:inline distT="0" distB="0" distL="0" distR="0">
             <wp:extent cx="3189605" cy="2254250"/>
@@ -6659,6 +6605,7 @@
           <w:sz w:val="16"/>
           <w:szCs w:val="16"/>
         </w:rPr>
+        <w:lastRenderedPageBreak/>
         <w:t>Figure 13.</w:t>
       </w:r>
       <w:proofErr w:type="gramEnd"/>
@@ -8354,7 +8301,6 @@
         <w:rPr>
           <w:rFonts w:cs="Helvetica"/>
         </w:rPr>
-        <w:lastRenderedPageBreak/>
         <w:t xml:space="preserve">Three different user types are </w:t>
       </w:r>
       <w:r>
@@ -8558,7 +8504,16 @@
           <w:sz w:val="20"/>
           <w:szCs w:val="20"/>
         </w:rPr>
-        <w:t>. Thus, the probabilities for being active are higher for evening. Students are assumed to be</w:t>
+        <w:t xml:space="preserve">. Thus, the probabilities for being active are higher for evening. Students are </w:t>
+      </w:r>
+      <w:r>
+        <w:rPr>
+          <w:rFonts w:ascii="Times New Roman" w:hAnsi="Times New Roman" w:cs="Times New Roman"/>
+          <w:sz w:val="20"/>
+          <w:szCs w:val="20"/>
+        </w:rPr>
+        <w:lastRenderedPageBreak/>
+        <w:t>assumed to be</w:t>
       </w:r>
       <w:r>
         <w:rPr>
@@ -8773,19 +8728,11 @@
         </w:rPr>
         <w:t xml:space="preserve"> are determined based on the abovementioned discussion about the client type characteristics and the time slots. These valu</w:t>
       </w:r>
-      <w:proofErr w:type="spellStart"/>
       <w:r>
         <w:rPr>
           <w:rFonts w:eastAsiaTheme="minorEastAsia" w:cs="Helvetica"/>
         </w:rPr>
-        <w:t>es</w:t>
-      </w:r>
-      <w:proofErr w:type="spellEnd"/>
-      <w:r>
-        <w:rPr>
-          <w:rFonts w:eastAsiaTheme="minorEastAsia" w:cs="Helvetica"/>
-        </w:rPr>
-        <w:t xml:space="preserve"> are given below. The triplet</w:t>
+        <w:t>es are given below. The triplet</w:t>
       </w:r>
       <w:r>
         <w:rPr>
@@ -8828,7 +8775,15 @@
               <w:sz w:val="20"/>
               <w:szCs w:val="20"/>
             </w:rPr>
-            <m:t>becomeActiveProb&lt;Domestic&gt;  = {0.40,</m:t>
+            <m:t>become</m:t>
+          </m:r>
+          <m:r>
+            <w:rPr>
+              <w:rFonts w:ascii="Cambria Math" w:hAnsi="Cambria Math" w:cs="Helvetica"/>
+              <w:sz w:val="20"/>
+              <w:szCs w:val="20"/>
+            </w:rPr>
+            <m:t>ActiveProb&lt;Domestic&gt;  = {0.40,</m:t>
           </m:r>
           <m:r>
             <w:rPr>
@@ -9401,244 +9356,244 @@
         <w:pStyle w:val="IEEEParagraph"/>
       </w:pPr>
       <w:r>
+        <w:t xml:space="preserve">Simulations are run for 1440 seconds, </w:t>
+      </w:r>
+      <w:r>
+        <w:t>however</w:t>
+      </w:r>
+      <w:r>
+        <w:t xml:space="preserve"> every second in the simulation stands for 1 minute in real lif</w:t>
+      </w:r>
+      <w:r>
+        <w:t>e.</w:t>
+      </w:r>
+    </w:p>
+    <w:p>
+      <w:pPr>
+        <w:pStyle w:val="IEEEParagraph"/>
+        <w:rPr>
+          <w:rFonts w:cs="Helvetica"/>
+        </w:rPr>
+      </w:pPr>
+      <w:r>
+        <w:rPr>
+          <w:rFonts w:cs="Helvetica"/>
+        </w:rPr>
+        <w:t xml:space="preserve">In </w:t>
+      </w:r>
+      <w:r>
+        <w:rPr>
+          <w:rFonts w:cs="Helvetica"/>
+        </w:rPr>
+        <w:t>real-life scenario</w:t>
+      </w:r>
+      <w:r>
+        <w:rPr>
+          <w:rFonts w:cs="Helvetica"/>
+        </w:rPr>
+        <w:t xml:space="preserve"> simulation</w:t>
+      </w:r>
+      <w:r>
+        <w:rPr>
+          <w:rFonts w:cs="Helvetica"/>
+        </w:rPr>
+        <w:t xml:space="preserve"> clients are able to move from one </w:t>
+      </w:r>
+      <w:r>
+        <w:rPr>
+          <w:rFonts w:cs="Helvetica"/>
+        </w:rPr>
+        <w:t>location</w:t>
+      </w:r>
+      <w:r>
+        <w:rPr>
+          <w:rFonts w:cs="Helvetica"/>
+        </w:rPr>
+        <w:t xml:space="preserve"> to another</w:t>
+      </w:r>
+      <w:r>
+        <w:rPr>
+          <w:rFonts w:cs="Helvetica"/>
+        </w:rPr>
+        <w:t xml:space="preserve">. The time and direction of their movement is </w:t>
+      </w:r>
+      <w:r>
+        <w:rPr>
+          <w:rFonts w:cs="Helvetica"/>
+        </w:rPr>
+        <w:t>selected at random but probabilities</w:t>
+      </w:r>
+      <w:r>
+        <w:rPr>
+          <w:rFonts w:cs="Helvetica"/>
+        </w:rPr>
+        <w:t xml:space="preserve"> are affected by user roles. </w:t>
+      </w:r>
+    </w:p>
+    <w:p>
+      <w:pPr>
+        <w:pStyle w:val="IEEEParagraph"/>
+        <w:rPr>
+          <w:rFonts w:cs="Helvetica"/>
+        </w:rPr>
+      </w:pPr>
+      <w:r>
+        <w:rPr>
+          <w:rFonts w:cs="Helvetica"/>
+        </w:rPr>
+        <w:t>Every client</w:t>
+      </w:r>
+      <w:r>
+        <w:rPr>
+          <w:rFonts w:cs="Helvetica"/>
+        </w:rPr>
+        <w:t xml:space="preserve"> </w:t>
+      </w:r>
+      <w:r>
+        <w:rPr>
+          <w:rFonts w:cs="Helvetica"/>
+        </w:rPr>
+        <w:t>is</w:t>
+      </w:r>
+      <w:r>
+        <w:rPr>
+          <w:rFonts w:cs="Helvetica"/>
+        </w:rPr>
+        <w:t xml:space="preserve"> assigned</w:t>
+      </w:r>
+      <w:r>
+        <w:rPr>
+          <w:rFonts w:cs="Helvetica"/>
+        </w:rPr>
+        <w:t xml:space="preserve"> a</w:t>
+      </w:r>
+      <w:r>
+        <w:rPr>
+          <w:rFonts w:cs="Helvetica"/>
+        </w:rPr>
+        <w:t xml:space="preserve"> random target access </w:t>
+      </w:r>
+      <w:r>
+        <w:rPr>
+          <w:rFonts w:cs="Helvetica"/>
+        </w:rPr>
+        <w:t>point. E</w:t>
+      </w:r>
+      <w:r>
+        <w:rPr>
+          <w:rFonts w:cs="Helvetica"/>
+        </w:rPr>
+        <w:t xml:space="preserve">very one of 100 access points </w:t>
+      </w:r>
+      <w:r>
+        <w:rPr>
+          <w:rFonts w:cs="Helvetica"/>
+        </w:rPr>
+        <w:t>has</w:t>
+      </w:r>
+      <w:r>
+        <w:rPr>
+          <w:rFonts w:cs="Helvetica"/>
+        </w:rPr>
+        <w:t xml:space="preserve"> 3 initial clients</w:t>
+      </w:r>
+      <w:r>
+        <w:rPr>
+          <w:rFonts w:cs="Helvetica"/>
+        </w:rPr>
+        <w:t>. The client moves from its current access point to the target access point on the grid</w:t>
+      </w:r>
+      <w:r>
+        <w:rPr>
+          <w:rFonts w:cs="Helvetica"/>
+        </w:rPr>
+        <w:t xml:space="preserve">. An example movement pattern is shown in Figure </w:t>
+      </w:r>
+      <w:r>
+        <w:rPr>
+          <w:rFonts w:cs="Helvetica"/>
+        </w:rPr>
+        <w:t>14</w:t>
+      </w:r>
+      <w:r>
+        <w:rPr>
+          <w:rFonts w:cs="Helvetica"/>
+        </w:rPr>
+        <w:t xml:space="preserve">. As </w:t>
+      </w:r>
+      <w:r>
+        <w:rPr>
+          <w:rFonts w:cs="Helvetica"/>
+        </w:rPr>
+        <w:t>a client</w:t>
+      </w:r>
+      <w:r>
+        <w:rPr>
+          <w:rFonts w:cs="Helvetica"/>
+        </w:rPr>
+        <w:t xml:space="preserve"> </w:t>
+      </w:r>
+      <w:r>
+        <w:rPr>
+          <w:rFonts w:cs="Helvetica"/>
+        </w:rPr>
+        <w:t>moves from access point A to the access points B</w:t>
+      </w:r>
+      <w:r>
+        <w:rPr>
+          <w:rFonts w:cs="Helvetica"/>
+        </w:rPr>
+        <w:t xml:space="preserve">, if </w:t>
+      </w:r>
+      <w:r>
+        <w:rPr>
+          <w:rFonts w:cs="Helvetica"/>
+        </w:rPr>
+        <w:t>she</w:t>
+      </w:r>
+      <w:r>
+        <w:rPr>
+          <w:rFonts w:cs="Helvetica"/>
+        </w:rPr>
+        <w:t xml:space="preserve"> needs to connect to</w:t>
+      </w:r>
+      <w:r>
+        <w:rPr>
+          <w:rFonts w:cs="Helvetica"/>
+        </w:rPr>
+        <w:t xml:space="preserve"> the</w:t>
+      </w:r>
+      <w:r>
+        <w:rPr>
+          <w:rFonts w:cs="Helvetica"/>
+        </w:rPr>
+        <w:t xml:space="preserve"> </w:t>
+      </w:r>
+      <w:r>
+        <w:rPr>
+          <w:rFonts w:cs="Helvetica"/>
+        </w:rPr>
+        <w:t>Internet, she</w:t>
+      </w:r>
+      <w:r>
+        <w:rPr>
+          <w:rFonts w:cs="Helvetica"/>
+        </w:rPr>
+        <w:t xml:space="preserve"> forms up a new connection with the access point, which is closest to client’s current location.</w:t>
+      </w:r>
+    </w:p>
+    <w:p>
+      <w:pPr>
+        <w:pStyle w:val="IEEEParagraph"/>
+        <w:rPr>
+          <w:rFonts w:cs="Helvetica"/>
+        </w:rPr>
+      </w:pPr>
+      <w:r>
+        <w:rPr>
+          <w:rFonts w:cs="Helvetica"/>
+        </w:rPr>
         <w:lastRenderedPageBreak/>
-        <w:t xml:space="preserve">Simulations are run for 1440 seconds, </w:t>
-      </w:r>
-      <w:r>
-        <w:t>however</w:t>
-      </w:r>
-      <w:r>
-        <w:t xml:space="preserve"> every second in the simulation stands for 1 minute in real lif</w:t>
-      </w:r>
-      <w:r>
-        <w:t>e.</w:t>
-      </w:r>
-    </w:p>
-    <w:p>
-      <w:pPr>
-        <w:pStyle w:val="IEEEParagraph"/>
-        <w:rPr>
-          <w:rFonts w:cs="Helvetica"/>
-        </w:rPr>
-      </w:pPr>
-      <w:r>
-        <w:rPr>
-          <w:rFonts w:cs="Helvetica"/>
-        </w:rPr>
-        <w:t xml:space="preserve">In </w:t>
-      </w:r>
-      <w:r>
-        <w:rPr>
-          <w:rFonts w:cs="Helvetica"/>
-        </w:rPr>
-        <w:t>real-life scenario</w:t>
-      </w:r>
-      <w:r>
-        <w:rPr>
-          <w:rFonts w:cs="Helvetica"/>
-        </w:rPr>
-        <w:t xml:space="preserve"> simulation</w:t>
-      </w:r>
-      <w:r>
-        <w:rPr>
-          <w:rFonts w:cs="Helvetica"/>
-        </w:rPr>
-        <w:t xml:space="preserve"> clients are able to move from one </w:t>
-      </w:r>
-      <w:r>
-        <w:rPr>
-          <w:rFonts w:cs="Helvetica"/>
-        </w:rPr>
-        <w:t>location</w:t>
-      </w:r>
-      <w:r>
-        <w:rPr>
-          <w:rFonts w:cs="Helvetica"/>
-        </w:rPr>
-        <w:t xml:space="preserve"> to another</w:t>
-      </w:r>
-      <w:r>
-        <w:rPr>
-          <w:rFonts w:cs="Helvetica"/>
-        </w:rPr>
-        <w:t xml:space="preserve">. The time and direction of their movement is </w:t>
-      </w:r>
-      <w:r>
-        <w:rPr>
-          <w:rFonts w:cs="Helvetica"/>
-        </w:rPr>
-        <w:t>selected at random but probabilities</w:t>
-      </w:r>
-      <w:r>
-        <w:rPr>
-          <w:rFonts w:cs="Helvetica"/>
-        </w:rPr>
-        <w:t xml:space="preserve"> are affected by user roles. </w:t>
-      </w:r>
-    </w:p>
-    <w:p>
-      <w:pPr>
-        <w:pStyle w:val="IEEEParagraph"/>
-        <w:rPr>
-          <w:rFonts w:cs="Helvetica"/>
-        </w:rPr>
-      </w:pPr>
-      <w:r>
-        <w:rPr>
-          <w:rFonts w:cs="Helvetica"/>
-        </w:rPr>
-        <w:t>Every client</w:t>
-      </w:r>
-      <w:r>
-        <w:rPr>
-          <w:rFonts w:cs="Helvetica"/>
-        </w:rPr>
-        <w:t xml:space="preserve"> </w:t>
-      </w:r>
-      <w:r>
-        <w:rPr>
-          <w:rFonts w:cs="Helvetica"/>
-        </w:rPr>
-        <w:t>is</w:t>
-      </w:r>
-      <w:r>
-        <w:rPr>
-          <w:rFonts w:cs="Helvetica"/>
-        </w:rPr>
-        <w:t xml:space="preserve"> assigned</w:t>
-      </w:r>
-      <w:r>
-        <w:rPr>
-          <w:rFonts w:cs="Helvetica"/>
-        </w:rPr>
-        <w:t xml:space="preserve"> a</w:t>
-      </w:r>
-      <w:r>
-        <w:rPr>
-          <w:rFonts w:cs="Helvetica"/>
-        </w:rPr>
-        <w:t xml:space="preserve"> random target access </w:t>
-      </w:r>
-      <w:r>
-        <w:rPr>
-          <w:rFonts w:cs="Helvetica"/>
-        </w:rPr>
-        <w:t>point. E</w:t>
-      </w:r>
-      <w:r>
-        <w:rPr>
-          <w:rFonts w:cs="Helvetica"/>
-        </w:rPr>
-        <w:t xml:space="preserve">very one of 100 access points </w:t>
-      </w:r>
-      <w:r>
-        <w:rPr>
-          <w:rFonts w:cs="Helvetica"/>
-        </w:rPr>
-        <w:t>has</w:t>
-      </w:r>
-      <w:r>
-        <w:rPr>
-          <w:rFonts w:cs="Helvetica"/>
-        </w:rPr>
-        <w:t xml:space="preserve"> 3 initial clients</w:t>
-      </w:r>
-      <w:r>
-        <w:rPr>
-          <w:rFonts w:cs="Helvetica"/>
-        </w:rPr>
-        <w:t>. The client moves from its current access point to the target access point on the grid</w:t>
-      </w:r>
-      <w:r>
-        <w:rPr>
-          <w:rFonts w:cs="Helvetica"/>
-        </w:rPr>
-        <w:t xml:space="preserve">. An example movement pattern is shown in Figure </w:t>
-      </w:r>
-      <w:r>
-        <w:rPr>
-          <w:rFonts w:cs="Helvetica"/>
-        </w:rPr>
-        <w:t>14</w:t>
-      </w:r>
-      <w:r>
-        <w:rPr>
-          <w:rFonts w:cs="Helvetica"/>
-        </w:rPr>
-        <w:t xml:space="preserve">. As </w:t>
-      </w:r>
-      <w:r>
-        <w:rPr>
-          <w:rFonts w:cs="Helvetica"/>
-        </w:rPr>
-        <w:t>a client</w:t>
-      </w:r>
-      <w:r>
-        <w:rPr>
-          <w:rFonts w:cs="Helvetica"/>
-        </w:rPr>
-        <w:t xml:space="preserve"> </w:t>
-      </w:r>
-      <w:r>
-        <w:rPr>
-          <w:rFonts w:cs="Helvetica"/>
-        </w:rPr>
-        <w:t>moves from access point A to the access points B</w:t>
-      </w:r>
-      <w:r>
-        <w:rPr>
-          <w:rFonts w:cs="Helvetica"/>
-        </w:rPr>
-        <w:t xml:space="preserve">, if </w:t>
-      </w:r>
-      <w:r>
-        <w:rPr>
-          <w:rFonts w:cs="Helvetica"/>
-        </w:rPr>
-        <w:t>she</w:t>
-      </w:r>
-      <w:r>
-        <w:rPr>
-          <w:rFonts w:cs="Helvetica"/>
-        </w:rPr>
-        <w:t xml:space="preserve"> needs to connect to</w:t>
-      </w:r>
-      <w:r>
-        <w:rPr>
-          <w:rFonts w:cs="Helvetica"/>
-        </w:rPr>
-        <w:t xml:space="preserve"> the</w:t>
-      </w:r>
-      <w:r>
-        <w:rPr>
-          <w:rFonts w:cs="Helvetica"/>
-        </w:rPr>
-        <w:t xml:space="preserve"> </w:t>
-      </w:r>
-      <w:r>
-        <w:rPr>
-          <w:rFonts w:cs="Helvetica"/>
-        </w:rPr>
-        <w:t>Internet, she</w:t>
-      </w:r>
-      <w:r>
-        <w:rPr>
-          <w:rFonts w:cs="Helvetica"/>
-        </w:rPr>
-        <w:t xml:space="preserve"> forms up a new connection with the access point, which is closest to client’s current location.</w:t>
-      </w:r>
-    </w:p>
-    <w:p>
-      <w:pPr>
-        <w:pStyle w:val="IEEEParagraph"/>
-        <w:rPr>
-          <w:rFonts w:cs="Helvetica"/>
-        </w:rPr>
-      </w:pPr>
-      <w:r>
-        <w:rPr>
-          <w:rFonts w:cs="Helvetica"/>
-        </w:rPr>
         <w:t>In general students travel more distance than the other client types. Random amount of distance variables are multiplied by 6 in case of student mobility. Whereas same random variable is multiplied by 3 for workers while it is multiplied by 2 for domestics. Every client m</w:t>
       </w:r>
       <w:r>
@@ -10139,7 +10094,6 @@
         <w:rPr>
           <w:rFonts w:cs="Helvetica"/>
         </w:rPr>
-        <w:lastRenderedPageBreak/>
         <w:t xml:space="preserve">Charts for the results </w:t>
       </w:r>
       <w:r>
@@ -10316,7 +10270,15 @@
                 <w:sz w:val="16"/>
                 <w:szCs w:val="16"/>
               </w:rPr>
-              <w:t>Total Internet Usage Delay</w:t>
+              <w:t xml:space="preserve">Total Internet </w:t>
+            </w:r>
+            <w:r>
+              <w:rPr>
+                <w:sz w:val="16"/>
+                <w:szCs w:val="16"/>
+              </w:rPr>
+              <w:lastRenderedPageBreak/>
+              <w:t>Usage Delay</w:t>
             </w:r>
           </w:p>
         </w:tc>
@@ -10338,7 +10300,16 @@
                 <w:sz w:val="16"/>
                 <w:szCs w:val="16"/>
               </w:rPr>
-              <w:t>Average Internet Usage Time for a Client</w:t>
+              <w:lastRenderedPageBreak/>
+              <w:t xml:space="preserve">Average Internet </w:t>
+            </w:r>
+            <w:r>
+              <w:rPr>
+                <w:sz w:val="16"/>
+                <w:szCs w:val="16"/>
+              </w:rPr>
+              <w:lastRenderedPageBreak/>
+              <w:t>Usage Time for a Client</w:t>
             </w:r>
           </w:p>
         </w:tc>
@@ -10360,7 +10331,16 @@
                 <w:sz w:val="16"/>
                 <w:szCs w:val="16"/>
               </w:rPr>
-              <w:t>Average Internet Usage Delay for a Client</w:t>
+              <w:lastRenderedPageBreak/>
+              <w:t xml:space="preserve">Average Internet </w:t>
+            </w:r>
+            <w:r>
+              <w:rPr>
+                <w:sz w:val="16"/>
+                <w:szCs w:val="16"/>
+              </w:rPr>
+              <w:lastRenderedPageBreak/>
+              <w:t>Usage Delay for a Client</w:t>
             </w:r>
           </w:p>
         </w:tc>
@@ -10384,6 +10364,7 @@
                 <w:sz w:val="16"/>
                 <w:szCs w:val="16"/>
               </w:rPr>
+              <w:lastRenderedPageBreak/>
               <w:t>Student</w:t>
             </w:r>
           </w:p>
@@ -11034,11 +11015,7 @@
         <w:t xml:space="preserve"> are grouped</w:t>
       </w:r>
       <w:r>
-        <w:t xml:space="preserve"> into 3 groups. The client roles and probabilistic values affect their behaviour </w:t>
-      </w:r>
-      <w:r>
-        <w:lastRenderedPageBreak/>
-        <w:t>in the system, which results difference between overall values of the simulations.</w:t>
+        <w:t xml:space="preserve"> into 3 groups. The client roles and probabilistic values affect their behaviour in the system, which results difference between overall values of the simulations.</w:t>
       </w:r>
     </w:p>
     <w:p>
@@ -11110,11 +11087,12 @@
           <w:noProof/>
           <w:lang w:val="tr-TR" w:eastAsia="tr-TR"/>
         </w:rPr>
+        <w:lastRenderedPageBreak/>
         <w:drawing>
           <wp:inline distT="0" distB="0" distL="0" distR="0">
-            <wp:extent cx="3189605" cy="1607895"/>
-            <wp:effectExtent l="0" t="0" r="0" b="0"/>
-            <wp:docPr id="41" name="Picture 1" descr="C:\Users\SUUSER\Desktop\finalResults\initialauthorization.png"/>
+            <wp:extent cx="3170555" cy="2137410"/>
+            <wp:effectExtent l="19050" t="0" r="0" b="0"/>
+            <wp:docPr id="7" name="Picture 1" descr="C:\Users\SUUSER\Documents\GitHub\worddoc\thesisImages\realSimNewDrawings\initAuthOriginal.png"/>
             <wp:cNvGraphicFramePr>
               <a:graphicFrameLocks xmlns:a="http://schemas.openxmlformats.org/drawingml/2006/main" noChangeAspect="1"/>
             </wp:cNvGraphicFramePr>
@@ -11122,7 +11100,7 @@
               <a:graphicData uri="http://schemas.openxmlformats.org/drawingml/2006/picture">
                 <pic:pic xmlns:pic="http://schemas.openxmlformats.org/drawingml/2006/picture">
                   <pic:nvPicPr>
-                    <pic:cNvPr id="0" name="Picture 1" descr="C:\Users\SUUSER\Desktop\finalResults\initialauthorization.png"/>
+                    <pic:cNvPr id="0" name="Picture 1" descr="C:\Users\SUUSER\Documents\GitHub\worddoc\thesisImages\realSimNewDrawings\initAuthOriginal.png"/>
                     <pic:cNvPicPr>
                       <a:picLocks noChangeAspect="1" noChangeArrowheads="1"/>
                     </pic:cNvPicPr>
@@ -11137,7 +11115,7 @@
                   <pic:spPr bwMode="auto">
                     <a:xfrm>
                       <a:off x="0" y="0"/>
-                      <a:ext cx="3189605" cy="1607895"/>
+                      <a:ext cx="3170555" cy="2137410"/>
                     </a:xfrm>
                     <a:prstGeom prst="rect">
                       <a:avLst/>
@@ -11406,9 +11384,9 @@
         </w:rPr>
         <w:drawing>
           <wp:inline distT="0" distB="0" distL="0" distR="0">
-            <wp:extent cx="3189605" cy="1614618"/>
-            <wp:effectExtent l="0" t="0" r="0" b="0"/>
-            <wp:docPr id="42" name="Picture 2" descr="C:\Users\SUUSER\Desktop\finalResults\reuse.png"/>
+            <wp:extent cx="3170555" cy="2137410"/>
+            <wp:effectExtent l="19050" t="0" r="0" b="0"/>
+            <wp:docPr id="8" name="Picture 2" descr="C:\Users\SUUSER\Documents\GitHub\worddoc\thesisImages\realSimNewDrawings\reuseOriginal.png"/>
             <wp:cNvGraphicFramePr>
               <a:graphicFrameLocks xmlns:a="http://schemas.openxmlformats.org/drawingml/2006/main" noChangeAspect="1"/>
             </wp:cNvGraphicFramePr>
@@ -11416,7 +11394,7 @@
               <a:graphicData uri="http://schemas.openxmlformats.org/drawingml/2006/picture">
                 <pic:pic xmlns:pic="http://schemas.openxmlformats.org/drawingml/2006/picture">
                   <pic:nvPicPr>
-                    <pic:cNvPr id="0" name="Picture 2" descr="C:\Users\SUUSER\Desktop\finalResults\reuse.png"/>
+                    <pic:cNvPr id="0" name="Picture 2" descr="C:\Users\SUUSER\Documents\GitHub\worddoc\thesisImages\realSimNewDrawings\reuseOriginal.png"/>
                     <pic:cNvPicPr>
                       <a:picLocks noChangeAspect="1" noChangeArrowheads="1"/>
                     </pic:cNvPicPr>
@@ -11431,7 +11409,7 @@
                   <pic:spPr bwMode="auto">
                     <a:xfrm>
                       <a:off x="0" y="0"/>
-                      <a:ext cx="3189605" cy="1614618"/>
+                      <a:ext cx="3170555" cy="2137410"/>
                     </a:xfrm>
                     <a:prstGeom prst="rect">
                       <a:avLst/>
@@ -11620,9 +11598,9 @@
         <w:lastRenderedPageBreak/>
         <w:drawing>
           <wp:inline distT="0" distB="0" distL="0" distR="0">
-            <wp:extent cx="3189605" cy="1607895"/>
-            <wp:effectExtent l="0" t="0" r="0" b="0"/>
-            <wp:docPr id="43" name="Picture 3" descr="C:\Users\SUUSER\Desktop\finalResults\changealias.png"/>
+            <wp:extent cx="3170555" cy="2125980"/>
+            <wp:effectExtent l="19050" t="0" r="0" b="0"/>
+            <wp:docPr id="9" name="Picture 3" descr="C:\Users\SUUSER\Documents\GitHub\worddoc\thesisImages\realSimNewDrawings\changeAliasOriginal.png"/>
             <wp:cNvGraphicFramePr>
               <a:graphicFrameLocks xmlns:a="http://schemas.openxmlformats.org/drawingml/2006/main" noChangeAspect="1"/>
             </wp:cNvGraphicFramePr>
@@ -11630,7 +11608,7 @@
               <a:graphicData uri="http://schemas.openxmlformats.org/drawingml/2006/picture">
                 <pic:pic xmlns:pic="http://schemas.openxmlformats.org/drawingml/2006/picture">
                   <pic:nvPicPr>
-                    <pic:cNvPr id="0" name="Picture 3" descr="C:\Users\SUUSER\Desktop\finalResults\changealias.png"/>
+                    <pic:cNvPr id="0" name="Picture 3" descr="C:\Users\SUUSER\Documents\GitHub\worddoc\thesisImages\realSimNewDrawings\changeAliasOriginal.png"/>
                     <pic:cNvPicPr>
                       <a:picLocks noChangeAspect="1" noChangeArrowheads="1"/>
                     </pic:cNvPicPr>
@@ -11645,7 +11623,7 @@
                   <pic:spPr bwMode="auto">
                     <a:xfrm>
                       <a:off x="0" y="0"/>
-                      <a:ext cx="3189605" cy="1607895"/>
+                      <a:ext cx="3170555" cy="2125980"/>
                     </a:xfrm>
                     <a:prstGeom prst="rect">
                       <a:avLst/>
@@ -11864,9 +11842,9 @@
         </w:rPr>
         <w:drawing>
           <wp:inline distT="0" distB="0" distL="0" distR="0">
-            <wp:extent cx="3189605" cy="1614618"/>
-            <wp:effectExtent l="0" t="0" r="0" b="0"/>
-            <wp:docPr id="44" name="Picture 4" descr="C:\Users\SUUSER\Desktop\finalResults\disconnection.png"/>
+            <wp:extent cx="3170555" cy="2113915"/>
+            <wp:effectExtent l="19050" t="0" r="0" b="0"/>
+            <wp:docPr id="11" name="Picture 4" descr="C:\Users\SUUSER\Documents\GitHub\worddoc\thesisImages\realSimNewDrawings\disconnectionOriginal.png"/>
             <wp:cNvGraphicFramePr>
               <a:graphicFrameLocks xmlns:a="http://schemas.openxmlformats.org/drawingml/2006/main" noChangeAspect="1"/>
             </wp:cNvGraphicFramePr>
@@ -11874,7 +11852,7 @@
               <a:graphicData uri="http://schemas.openxmlformats.org/drawingml/2006/picture">
                 <pic:pic xmlns:pic="http://schemas.openxmlformats.org/drawingml/2006/picture">
                   <pic:nvPicPr>
-                    <pic:cNvPr id="0" name="Picture 4" descr="C:\Users\SUUSER\Desktop\finalResults\disconnection.png"/>
+                    <pic:cNvPr id="0" name="Picture 4" descr="C:\Users\SUUSER\Documents\GitHub\worddoc\thesisImages\realSimNewDrawings\disconnectionOriginal.png"/>
                     <pic:cNvPicPr>
                       <a:picLocks noChangeAspect="1" noChangeArrowheads="1"/>
                     </pic:cNvPicPr>
@@ -11889,7 +11867,7 @@
                   <pic:spPr bwMode="auto">
                     <a:xfrm>
                       <a:off x="0" y="0"/>
-                      <a:ext cx="3189605" cy="1614618"/>
+                      <a:ext cx="3170555" cy="2113915"/>
                     </a:xfrm>
                     <a:prstGeom prst="rect">
                       <a:avLst/>
@@ -12095,11 +12073,12 @@
           <w:noProof/>
           <w:lang w:val="tr-TR" w:eastAsia="tr-TR"/>
         </w:rPr>
+        <w:lastRenderedPageBreak/>
         <w:drawing>
           <wp:inline distT="0" distB="0" distL="0" distR="0">
-            <wp:extent cx="3189605" cy="1604513"/>
-            <wp:effectExtent l="0" t="0" r="0" b="0"/>
-            <wp:docPr id="45" name="Picture 5" descr="C:\Users\SUUSER\Desktop\finalResults\updatepackets.png"/>
+            <wp:extent cx="3170555" cy="2137410"/>
+            <wp:effectExtent l="19050" t="0" r="0" b="0"/>
+            <wp:docPr id="12" name="Picture 5" descr="C:\Users\SUUSER\Documents\GitHub\worddoc\thesisImages\realSimNewDrawings\updatePacketsOriginal.png"/>
             <wp:cNvGraphicFramePr>
               <a:graphicFrameLocks xmlns:a="http://schemas.openxmlformats.org/drawingml/2006/main" noChangeAspect="1"/>
             </wp:cNvGraphicFramePr>
@@ -12107,7 +12086,7 @@
               <a:graphicData uri="http://schemas.openxmlformats.org/drawingml/2006/picture">
                 <pic:pic xmlns:pic="http://schemas.openxmlformats.org/drawingml/2006/picture">
                   <pic:nvPicPr>
-                    <pic:cNvPr id="0" name="Picture 5" descr="C:\Users\SUUSER\Desktop\finalResults\updatepackets.png"/>
+                    <pic:cNvPr id="0" name="Picture 5" descr="C:\Users\SUUSER\Documents\GitHub\worddoc\thesisImages\realSimNewDrawings\updatePacketsOriginal.png"/>
                     <pic:cNvPicPr>
                       <a:picLocks noChangeAspect="1" noChangeArrowheads="1"/>
                     </pic:cNvPicPr>
@@ -12122,7 +12101,7 @@
                   <pic:spPr bwMode="auto">
                     <a:xfrm>
                       <a:off x="0" y="0"/>
-                      <a:ext cx="3189605" cy="1604513"/>
+                      <a:ext cx="3170555" cy="2137410"/>
                     </a:xfrm>
                     <a:prstGeom prst="rect">
                       <a:avLst/>
@@ -12231,14 +12210,7 @@
         <w:rPr>
           <w:rFonts w:cs="Helvetica"/>
         </w:rPr>
-        <w:t xml:space="preserve">Only </w:t>
-      </w:r>
-      <w:r>
-        <w:rPr>
-          <w:rFonts w:cs="Helvetica"/>
-        </w:rPr>
-        <w:lastRenderedPageBreak/>
-        <w:t xml:space="preserve">access points use </w:t>
+        <w:t xml:space="preserve">Only access points use </w:t>
       </w:r>
       <w:r>
         <w:rPr>
@@ -12384,9 +12356,9 @@
         </w:rPr>
         <w:drawing>
           <wp:inline distT="0" distB="0" distL="0" distR="0">
-            <wp:extent cx="3189605" cy="1594803"/>
-            <wp:effectExtent l="0" t="0" r="0" b="0"/>
-            <wp:docPr id="46" name="Picture 6" descr="C:\Users\SUUSER\Desktop\finalResults\seamlessmobility.png"/>
+            <wp:extent cx="3170555" cy="2137410"/>
+            <wp:effectExtent l="19050" t="0" r="0" b="0"/>
+            <wp:docPr id="13" name="Picture 6" descr="C:\Users\SUUSER\Documents\GitHub\worddoc\thesisImages\realSimNewDrawings\seamlessMobOriginal.png"/>
             <wp:cNvGraphicFramePr>
               <a:graphicFrameLocks xmlns:a="http://schemas.openxmlformats.org/drawingml/2006/main" noChangeAspect="1"/>
             </wp:cNvGraphicFramePr>
@@ -12394,7 +12366,7 @@
               <a:graphicData uri="http://schemas.openxmlformats.org/drawingml/2006/picture">
                 <pic:pic xmlns:pic="http://schemas.openxmlformats.org/drawingml/2006/picture">
                   <pic:nvPicPr>
-                    <pic:cNvPr id="0" name="Picture 6" descr="C:\Users\SUUSER\Desktop\finalResults\seamlessmobility.png"/>
+                    <pic:cNvPr id="0" name="Picture 6" descr="C:\Users\SUUSER\Documents\GitHub\worddoc\thesisImages\realSimNewDrawings\seamlessMobOriginal.png"/>
                     <pic:cNvPicPr>
                       <a:picLocks noChangeAspect="1" noChangeArrowheads="1"/>
                     </pic:cNvPicPr>
@@ -12409,7 +12381,7 @@
                   <pic:spPr bwMode="auto">
                     <a:xfrm>
                       <a:off x="0" y="0"/>
-                      <a:ext cx="3189605" cy="1594803"/>
+                      <a:ext cx="3170555" cy="2137410"/>
                     </a:xfrm>
                     <a:prstGeom prst="rect">
                       <a:avLst/>
@@ -12622,6 +12594,7 @@
     <w:p>
       <w:pPr>
         <w:pStyle w:val="IEEEParagraph"/>
+        <w:ind w:firstLine="0"/>
         <w:jc w:val="center"/>
       </w:pPr>
       <w:r>
@@ -12630,11 +12603,12 @@
           <w:noProof/>
           <w:lang w:val="tr-TR" w:eastAsia="tr-TR"/>
         </w:rPr>
+        <w:lastRenderedPageBreak/>
         <w:drawing>
           <wp:inline distT="0" distB="0" distL="0" distR="0">
-            <wp:extent cx="3189605" cy="1601526"/>
-            <wp:effectExtent l="0" t="0" r="0" b="0"/>
-            <wp:docPr id="47" name="Picture 7" descr="C:\Users\SUUSER\Desktop\finalResults\roaming.png"/>
+            <wp:extent cx="3170555" cy="2149475"/>
+            <wp:effectExtent l="19050" t="0" r="0" b="0"/>
+            <wp:docPr id="15" name="Picture 7" descr="C:\Users\SUUSER\Documents\GitHub\worddoc\thesisImages\realSimNewDrawings\roamingOriginal.png"/>
             <wp:cNvGraphicFramePr>
               <a:graphicFrameLocks xmlns:a="http://schemas.openxmlformats.org/drawingml/2006/main" noChangeAspect="1"/>
             </wp:cNvGraphicFramePr>
@@ -12642,7 +12616,7 @@
               <a:graphicData uri="http://schemas.openxmlformats.org/drawingml/2006/picture">
                 <pic:pic xmlns:pic="http://schemas.openxmlformats.org/drawingml/2006/picture">
                   <pic:nvPicPr>
-                    <pic:cNvPr id="0" name="Picture 7" descr="C:\Users\SUUSER\Desktop\finalResults\roaming.png"/>
+                    <pic:cNvPr id="0" name="Picture 7" descr="C:\Users\SUUSER\Documents\GitHub\worddoc\thesisImages\realSimNewDrawings\roamingOriginal.png"/>
                     <pic:cNvPicPr>
                       <a:picLocks noChangeAspect="1" noChangeArrowheads="1"/>
                     </pic:cNvPicPr>
@@ -12657,7 +12631,7 @@
                   <pic:spPr bwMode="auto">
                     <a:xfrm>
                       <a:off x="0" y="0"/>
-                      <a:ext cx="3189605" cy="1601526"/>
+                      <a:ext cx="3170555" cy="2149475"/>
                     </a:xfrm>
                     <a:prstGeom prst="rect">
                       <a:avLst/>
@@ -12955,7 +12929,6 @@
         <w:rPr>
           <w:lang w:val="en-GB"/>
         </w:rPr>
-        <w:lastRenderedPageBreak/>
         <w:t>Real-Life Scenario Simulation Result for Packet Transfer</w:t>
       </w:r>
     </w:p>
@@ -13277,6 +13250,7 @@
           <w:sz w:val="20"/>
           <w:szCs w:val="20"/>
         </w:rPr>
+        <w:lastRenderedPageBreak/>
         <w:t>keeps clients’ identities secret, users can stay anonymous.</w:t>
       </w:r>
     </w:p>
@@ -13461,7 +13435,6 @@
           <w:sz w:val="20"/>
           <w:szCs w:val="20"/>
         </w:rPr>
-        <w:lastRenderedPageBreak/>
         <w:t>designer.</w:t>
       </w:r>
       <w:r>
@@ -13847,6 +13820,7 @@
         <w:rPr>
           <w:szCs w:val="16"/>
         </w:rPr>
+        <w:lastRenderedPageBreak/>
         <w:t xml:space="preserve">FIPS PUB 197 (2001) Announcing the Advanced Encryption Standard (AES), </w:t>
       </w:r>
       <w:hyperlink r:id="rId37" w:history="1">
@@ -14107,6 +14081,7 @@
         <w:rPr>
           <w:lang w:val="sv-SE"/>
         </w:rPr>
+        <w:lastRenderedPageBreak/>
         <w:t xml:space="preserve">Yakovyna, V., Fedasyuk, D., Seniv M., Bilas O.  </w:t>
       </w:r>
       <w:r>
@@ -14242,7 +14217,6 @@
         <w:rPr>
           <w:szCs w:val="16"/>
         </w:rPr>
-        <w:lastRenderedPageBreak/>
         <w:t>Chaum</w:t>
       </w:r>
       <w:proofErr w:type="spellEnd"/>
@@ -14353,7 +14327,6 @@
       </w:pPr>
       <w:proofErr w:type="spellStart"/>
       <w:r>
-        <w:lastRenderedPageBreak/>
         <w:t>Rao</w:t>
       </w:r>
       <w:proofErr w:type="spellEnd"/>

</xml_diff>